<commit_message>
Add some changes to text
</commit_message>
<xml_diff>
--- a/ВКР_ПуговкинВладиславАндреевич.docx
+++ b/ВКР_ПуговкинВладиславАндреевич.docx
@@ -1124,18 +1124,7 @@
           <w:szCs w:val="24"/>
           <w:lang w:eastAsia="ru-RU"/>
         </w:rPr>
-        <w:t>Москва</w:t>
-      </w:r>
-      <w:bookmarkStart w:id="1" w:name="_GoBack"/>
-      <w:bookmarkEnd w:id="1"/>
-      <w:r>
-        <w:rPr>
-          <w:rFonts w:eastAsia="Times New Roman" w:cs="Times New Roman"/>
-          <w:sz w:val="24"/>
-          <w:szCs w:val="24"/>
-          <w:lang w:eastAsia="ru-RU"/>
-        </w:rPr>
-        <w:t xml:space="preserve"> 202</w:t>
+        <w:t>Москва 202</w:t>
       </w:r>
       <w:r>
         <w:rPr>
@@ -3695,9 +3684,9 @@
         </w:p>
       </w:sdtContent>
     </w:sdt>
-    <w:bookmarkStart w:id="2" w:name="_Toc103238761" w:displacedByCustomXml="prev"/>
-    <w:bookmarkStart w:id="3" w:name="_Toc102135151" w:displacedByCustomXml="prev"/>
-    <w:bookmarkStart w:id="4" w:name="_Toc101018207" w:displacedByCustomXml="prev"/>
+    <w:bookmarkStart w:id="1" w:name="_Toc103238761" w:displacedByCustomXml="prev"/>
+    <w:bookmarkStart w:id="2" w:name="_Toc102135151" w:displacedByCustomXml="prev"/>
+    <w:bookmarkStart w:id="3" w:name="_Toc101018207" w:displacedByCustomXml="prev"/>
     <w:p>
       <w:pPr>
         <w:pStyle w:val="4"/>
@@ -3706,8 +3695,8 @@
           <w:lang w:eastAsia="ru-RU"/>
         </w:rPr>
       </w:pPr>
-      <w:bookmarkStart w:id="5" w:name="_Toc103540751"/>
-      <w:bookmarkStart w:id="6" w:name="_Toc201501746"/>
+      <w:bookmarkStart w:id="4" w:name="_Toc103540751"/>
+      <w:bookmarkStart w:id="5" w:name="_Toc201501746"/>
       <w:r>
         <w:rPr>
           <w:rFonts w:cs="Times New Roman"/>
@@ -3716,9 +3705,9 @@
         <w:lastRenderedPageBreak/>
         <w:t>АННОТАЦИЯ</w:t>
       </w:r>
-      <w:bookmarkEnd w:id="2"/>
+      <w:bookmarkEnd w:id="1"/>
+      <w:bookmarkEnd w:id="4"/>
       <w:bookmarkEnd w:id="5"/>
-      <w:bookmarkEnd w:id="6"/>
     </w:p>
     <w:p>
       <w:pPr>
@@ -3854,6 +3843,91 @@
         </w:rPr>
         <w:t xml:space="preserve">Ключевые слова: </w:t>
       </w:r>
+    </w:p>
+    <w:p>
+      <w:pPr>
+        <w:rPr>
+          <w:rFonts w:cs="Times New Roman"/>
+          <w:lang w:eastAsia="ru-RU"/>
+        </w:rPr>
+      </w:pPr>
+      <w:r>
+        <w:rPr>
+          <w:rFonts w:cs="Times New Roman"/>
+          <w:lang w:eastAsia="ru-RU"/>
+        </w:rPr>
+        <w:t>КПД – коэффициент полезного действия</w:t>
+      </w:r>
+      <w:bookmarkStart w:id="6" w:name="_GoBack"/>
+      <w:bookmarkEnd w:id="6"/>
+    </w:p>
+    <w:p>
+      <w:pPr>
+        <w:rPr>
+          <w:rFonts w:cs="Times New Roman"/>
+          <w:lang w:eastAsia="ru-RU"/>
+        </w:rPr>
+      </w:pPr>
+      <w:r>
+        <w:rPr>
+          <w:rFonts w:cs="Times New Roman"/>
+          <w:lang w:eastAsia="ru-RU"/>
+        </w:rPr>
+        <w:t>ПО – программное обеспечение</w:t>
+      </w:r>
+    </w:p>
+    <w:p>
+      <w:pPr>
+        <w:rPr>
+          <w:rFonts w:cs="Times New Roman"/>
+        </w:rPr>
+      </w:pPr>
+      <w:r>
+        <w:rPr>
+          <w:rFonts w:cs="Times New Roman"/>
+        </w:rPr>
+        <w:t>ОЗУ – оперативное запоминающее устройство</w:t>
+      </w:r>
+    </w:p>
+    <w:p>
+      <w:pPr>
+        <w:rPr>
+          <w:rFonts w:cs="Times New Roman"/>
+        </w:rPr>
+      </w:pPr>
+      <w:r>
+        <w:rPr>
+          <w:rFonts w:cs="Times New Roman"/>
+        </w:rPr>
+        <w:t>ООП – объектно-ориентированное программирование</w:t>
+      </w:r>
+    </w:p>
+    <w:p>
+      <w:pPr>
+        <w:rPr>
+          <w:rFonts w:cs="Times New Roman"/>
+        </w:rPr>
+      </w:pPr>
+      <w:r>
+        <w:rPr>
+          <w:rFonts w:cs="Times New Roman"/>
+        </w:rPr>
+        <w:t>СУБД – система управления базы данных</w:t>
+      </w:r>
+    </w:p>
+    <w:p>
+      <w:pPr>
+        <w:rPr>
+          <w:rFonts w:cs="Times New Roman"/>
+          <w:lang w:eastAsia="ru-RU"/>
+        </w:rPr>
+      </w:pPr>
+      <w:r>
+        <w:rPr>
+          <w:rFonts w:cs="Times New Roman"/>
+        </w:rPr>
+        <w:t>БД – база данных</w:t>
+      </w:r>
       <w:r>
         <w:rPr>
           <w:rFonts w:cs="Times New Roman"/>
@@ -3877,8 +3951,8 @@
         <w:lastRenderedPageBreak/>
         <w:t>В</w:t>
       </w:r>
-      <w:bookmarkEnd w:id="4"/>
       <w:bookmarkEnd w:id="3"/>
+      <w:bookmarkEnd w:id="2"/>
       <w:r>
         <w:rPr>
           <w:rFonts w:cs="Times New Roman"/>
@@ -7036,8 +7110,8 @@
       <w:bookmarkStart w:id="36" w:name="_Toc101018214"/>
       <w:bookmarkStart w:id="37" w:name="_Toc102135158"/>
       <w:bookmarkStart w:id="38" w:name="_Toc103540759"/>
-      <w:bookmarkStart w:id="39" w:name="_Hlk98688351"/>
-      <w:bookmarkStart w:id="40" w:name="_Toc201501754"/>
+      <w:bookmarkStart w:id="39" w:name="_Toc201501754"/>
+      <w:bookmarkStart w:id="40" w:name="_Hlk98688351"/>
       <w:r>
         <w:t>2</w:t>
       </w:r>
@@ -7056,7 +7130,7 @@
       <w:r>
         <w:t>Что такое веб-приложение и его особенности</w:t>
       </w:r>
-      <w:bookmarkEnd w:id="40"/>
+      <w:bookmarkEnd w:id="39"/>
     </w:p>
     <w:p>
       <w:r>
@@ -10067,14 +10141,14 @@
             <v:path o:extrusionok="f" gradientshapeok="t" o:connecttype="rect"/>
             <o:lock v:ext="edit" aspectratio="t"/>
           </v:shapetype>
-          <v:shape id="_x0000_i1025" type="#_x0000_t75" style="width:468pt;height:55.9pt" o:ole="" o:bordertopcolor="this" o:borderleftcolor="this" o:borderbottomcolor="this" o:borderrightcolor="this">
+          <v:shape id="_x0000_i1025" type="#_x0000_t75" style="width:467.7pt;height:55.7pt" o:ole="" o:bordertopcolor="this" o:borderleftcolor="this" o:borderbottomcolor="this" o:borderrightcolor="this">
             <v:imagedata r:id="rId40" o:title="" cropbottom="14614f"/>
             <w10:bordertop type="single" width="4"/>
             <w10:borderleft type="single" width="4"/>
             <w10:borderbottom type="single" width="4"/>
             <w10:borderright type="single" width="4"/>
           </v:shape>
-          <o:OLEObject Type="Embed" ProgID="Word.OpenDocumentText.12" ShapeID="_x0000_i1025" DrawAspect="Content" ObjectID="_1812115027" r:id="rId41"/>
+          <o:OLEObject Type="Embed" ProgID="Word.OpenDocumentText.12" ShapeID="_x0000_i1025" DrawAspect="Content" ObjectID="_1813306467" r:id="rId41"/>
         </w:object>
       </w:r>
     </w:p>
@@ -10705,7 +10779,7 @@
       <w:bookmarkStart w:id="48" w:name="_Toc101018217"/>
       <w:bookmarkStart w:id="49" w:name="_Toc102135161"/>
       <w:bookmarkStart w:id="50" w:name="_Toc103540762"/>
-      <w:bookmarkEnd w:id="39"/>
+      <w:bookmarkEnd w:id="40"/>
     </w:p>
     <w:p>
       <w:pPr>
@@ -11030,8 +11104,8 @@
       <w:bookmarkStart w:id="57" w:name="_Toc101018219"/>
       <w:bookmarkStart w:id="58" w:name="_Toc102135163"/>
       <w:bookmarkStart w:id="59" w:name="_Toc103540764"/>
-      <w:bookmarkStart w:id="60" w:name="_Hlk100225738"/>
-      <w:bookmarkStart w:id="61" w:name="_Toc201501760"/>
+      <w:bookmarkStart w:id="60" w:name="_Toc201501760"/>
+      <w:bookmarkStart w:id="61" w:name="_Hlk100225738"/>
       <w:r>
         <w:t>3</w:t>
       </w:r>
@@ -11050,7 +11124,7 @@
       <w:r>
         <w:t>Инициализация и создание структуры приложения</w:t>
       </w:r>
-      <w:bookmarkEnd w:id="61"/>
+      <w:bookmarkEnd w:id="60"/>
     </w:p>
     <w:p>
       <w:pPr>
@@ -11915,14 +11989,14 @@
       </w:pPr>
       <w:r>
         <w:object w:dxaOrig="9355" w:dyaOrig="8999">
-          <v:shape id="_x0000_i1026" type="#_x0000_t75" style="width:468pt;height:411.05pt" o:ole="" o:bordertopcolor="this" o:borderleftcolor="this" o:borderbottomcolor="this" o:borderrightcolor="this">
+          <v:shape id="_x0000_i1026" type="#_x0000_t75" style="width:467.7pt;height:411.35pt" o:ole="" o:bordertopcolor="this" o:borderleftcolor="this" o:borderbottomcolor="this" o:borderrightcolor="this">
             <v:imagedata r:id="rId46" o:title="" cropbottom="2315f"/>
             <w10:bordertop type="single" width="4"/>
             <w10:borderleft type="single" width="4"/>
             <w10:borderbottom type="single" width="4"/>
             <w10:borderright type="single" width="4"/>
           </v:shape>
-          <o:OLEObject Type="Embed" ProgID="Word.OpenDocumentText.12" ShapeID="_x0000_i1026" DrawAspect="Content" ObjectID="_1812115028" r:id="rId47"/>
+          <o:OLEObject Type="Embed" ProgID="Word.OpenDocumentText.12" ShapeID="_x0000_i1026" DrawAspect="Content" ObjectID="_1813306468" r:id="rId47"/>
         </w:object>
       </w:r>
     </w:p>
@@ -12180,14 +12254,14 @@
           <w:lang w:eastAsia="ru-RU"/>
         </w:rPr>
         <w:object w:dxaOrig="9355" w:dyaOrig="10498">
-          <v:shape id="_x0000_i1027" type="#_x0000_t75" style="width:468pt;height:495.4pt" o:ole="" o:bordertopcolor="this" o:borderleftcolor="this" o:borderbottomcolor="this" o:borderrightcolor="this">
+          <v:shape id="_x0000_i1027" type="#_x0000_t75" style="width:467.7pt;height:495.25pt" o:ole="" o:bordertopcolor="this" o:borderleftcolor="this" o:borderbottomcolor="this" o:borderrightcolor="this">
             <v:imagedata r:id="rId48" o:title="" cropbottom="3689f"/>
             <w10:bordertop type="single" width="4"/>
             <w10:borderleft type="single" width="4"/>
             <w10:borderbottom type="single" width="4"/>
             <w10:borderright type="single" width="4"/>
           </v:shape>
-          <o:OLEObject Type="Embed" ProgID="Word.OpenDocumentText.12" ShapeID="_x0000_i1027" DrawAspect="Content" ObjectID="_1812115029" r:id="rId49"/>
+          <o:OLEObject Type="Embed" ProgID="Word.OpenDocumentText.12" ShapeID="_x0000_i1027" DrawAspect="Content" ObjectID="_1813306469" r:id="rId49"/>
         </w:object>
       </w:r>
     </w:p>
@@ -12287,14 +12361,14 @@
       </w:pPr>
       <w:r>
         <w:object w:dxaOrig="9355" w:dyaOrig="2702">
-          <v:shape id="_x0000_i1028" type="#_x0000_t75" style="width:468pt;height:113.9pt" o:ole="" o:bordertopcolor="this" o:borderleftcolor="this" o:borderbottomcolor="this" o:borderrightcolor="this">
+          <v:shape id="_x0000_i1028" type="#_x0000_t75" style="width:467.7pt;height:113.95pt" o:ole="" o:bordertopcolor="this" o:borderleftcolor="this" o:borderbottomcolor="this" o:borderrightcolor="this">
             <v:imagedata r:id="rId50" o:title="" cropbottom="10173f"/>
             <w10:bordertop type="single" width="4"/>
             <w10:borderleft type="single" width="4"/>
             <w10:borderbottom type="single" width="4"/>
             <w10:borderright type="single" width="4"/>
           </v:shape>
-          <o:OLEObject Type="Embed" ProgID="Word.OpenDocumentText.12" ShapeID="_x0000_i1028" DrawAspect="Content" ObjectID="_1812115030" r:id="rId51"/>
+          <o:OLEObject Type="Embed" ProgID="Word.OpenDocumentText.12" ShapeID="_x0000_i1028" DrawAspect="Content" ObjectID="_1813306470" r:id="rId51"/>
         </w:object>
       </w:r>
     </w:p>
@@ -12368,14 +12442,14 @@
           <w:i/>
         </w:rPr>
         <w:object w:dxaOrig="9355" w:dyaOrig="2417">
-          <v:shape id="_x0000_i1029" type="#_x0000_t75" style="width:468pt;height:102.1pt" o:ole="" o:bordertopcolor="this" o:borderleftcolor="this" o:borderbottomcolor="this" o:borderrightcolor="this">
+          <v:shape id="_x0000_i1029" type="#_x0000_t75" style="width:467.7pt;height:102.05pt" o:ole="" o:bordertopcolor="this" o:borderleftcolor="this" o:borderbottomcolor="this" o:borderrightcolor="this">
             <v:imagedata r:id="rId52" o:title="" cropbottom="10463f"/>
             <w10:bordertop type="single" width="4"/>
             <w10:borderleft type="single" width="4"/>
             <w10:borderbottom type="single" width="4"/>
             <w10:borderright type="single" width="4"/>
           </v:shape>
-          <o:OLEObject Type="Embed" ProgID="Word.OpenDocumentText.12" ShapeID="_x0000_i1029" DrawAspect="Content" ObjectID="_1812115031" r:id="rId53"/>
+          <o:OLEObject Type="Embed" ProgID="Word.OpenDocumentText.12" ShapeID="_x0000_i1029" DrawAspect="Content" ObjectID="_1813306471" r:id="rId53"/>
         </w:object>
       </w:r>
     </w:p>
@@ -12552,14 +12626,14 @@
       </w:pPr>
       <w:r>
         <w:object w:dxaOrig="9355" w:dyaOrig="7833">
-          <v:shape id="_x0000_i1030" type="#_x0000_t75" style="width:468pt;height:373.45pt" o:ole="" o:bordertopcolor="this" o:borderleftcolor="this" o:borderbottomcolor="this" o:borderrightcolor="this">
+          <v:shape id="_x0000_i1030" type="#_x0000_t75" style="width:467.7pt;height:373.75pt" o:ole="" o:bordertopcolor="this" o:borderleftcolor="this" o:borderbottomcolor="this" o:borderrightcolor="this">
             <v:imagedata r:id="rId54" o:title="" cropbottom="3010f"/>
             <w10:bordertop type="single" width="4"/>
             <w10:borderleft type="single" width="4"/>
             <w10:borderbottom type="single" width="4"/>
             <w10:borderright type="single" width="4"/>
           </v:shape>
-          <o:OLEObject Type="Embed" ProgID="Word.OpenDocumentText.12" ShapeID="_x0000_i1030" DrawAspect="Content" ObjectID="_1812115032" r:id="rId55"/>
+          <o:OLEObject Type="Embed" ProgID="Word.OpenDocumentText.12" ShapeID="_x0000_i1030" DrawAspect="Content" ObjectID="_1813306472" r:id="rId55"/>
         </w:object>
       </w:r>
     </w:p>
@@ -12781,14 +12855,14 @@
       </w:pPr>
       <w:r>
         <w:object w:dxaOrig="9355" w:dyaOrig="8531">
-          <v:shape id="_x0000_i1031" type="#_x0000_t75" style="width:468pt;height:383.1pt" o:ole="" o:bordertopcolor="this" o:borderleftcolor="this" o:borderbottomcolor="this" o:borderrightcolor="this">
+          <v:shape id="_x0000_i1031" type="#_x0000_t75" style="width:467.7pt;height:383.15pt" o:ole="" o:bordertopcolor="this" o:borderleftcolor="this" o:borderbottomcolor="this" o:borderrightcolor="this">
             <v:imagedata r:id="rId56" o:title="" cropbottom="6711f"/>
             <w10:bordertop type="single" width="4"/>
             <w10:borderleft type="single" width="4"/>
             <w10:borderbottom type="single" width="4"/>
             <w10:borderright type="single" width="4"/>
           </v:shape>
-          <o:OLEObject Type="Embed" ProgID="Word.OpenDocumentText.12" ShapeID="_x0000_i1031" DrawAspect="Content" ObjectID="_1812115033" r:id="rId57"/>
+          <o:OLEObject Type="Embed" ProgID="Word.OpenDocumentText.12" ShapeID="_x0000_i1031" DrawAspect="Content" ObjectID="_1813306473" r:id="rId57"/>
         </w:object>
       </w:r>
     </w:p>
@@ -13259,14 +13333,14 @@
           <w:lang w:val="en-US"/>
         </w:rPr>
         <w:object w:dxaOrig="9355" w:dyaOrig="1182">
-          <v:shape id="_x0000_i1032" type="#_x0000_t75" style="width:468pt;height:45.15pt" o:ole="" o:bordertopcolor="this" o:borderleftcolor="this" o:borderbottomcolor="this" o:borderrightcolor="this">
+          <v:shape id="_x0000_i1032" type="#_x0000_t75" style="width:467.7pt;height:45.1pt" o:ole="" o:bordertopcolor="this" o:borderleftcolor="this" o:borderbottomcolor="this" o:borderrightcolor="this">
             <v:imagedata r:id="rId58" o:title="" croptop="-2592f" cropbottom="18455f"/>
             <w10:bordertop type="single" width="4"/>
             <w10:borderleft type="single" width="4"/>
             <w10:borderbottom type="single" width="4"/>
             <w10:borderright type="single" width="4"/>
           </v:shape>
-          <o:OLEObject Type="Embed" ProgID="Word.OpenDocumentText.12" ShapeID="_x0000_i1032" DrawAspect="Content" ObjectID="_1812115034" r:id="rId59"/>
+          <o:OLEObject Type="Embed" ProgID="Word.OpenDocumentText.12" ShapeID="_x0000_i1032" DrawAspect="Content" ObjectID="_1813306474" r:id="rId59"/>
         </w:object>
       </w:r>
     </w:p>
@@ -13395,14 +13469,14 @@
       </w:pPr>
       <w:r>
         <w:object w:dxaOrig="9355" w:dyaOrig="1670">
-          <v:shape id="_x0000_i1033" type="#_x0000_t75" style="width:468pt;height:66.1pt" o:ole="" o:bordertopcolor="this" o:borderleftcolor="this" o:borderbottomcolor="this" o:borderrightcolor="this">
+          <v:shape id="_x0000_i1033" type="#_x0000_t75" style="width:467.7pt;height:66.35pt" o:ole="" o:bordertopcolor="this" o:borderleftcolor="this" o:borderbottomcolor="this" o:borderrightcolor="this">
             <v:imagedata r:id="rId60" o:title="" croptop="-2695f" cropbottom="16482f"/>
             <w10:bordertop type="single" width="4"/>
             <w10:borderleft type="single" width="4"/>
             <w10:borderbottom type="single" width="4"/>
             <w10:borderright type="single" width="4"/>
           </v:shape>
-          <o:OLEObject Type="Embed" ProgID="Word.OpenDocumentText.12" ShapeID="_x0000_i1033" DrawAspect="Content" ObjectID="_1812115035" r:id="rId61"/>
+          <o:OLEObject Type="Embed" ProgID="Word.OpenDocumentText.12" ShapeID="_x0000_i1033" DrawAspect="Content" ObjectID="_1813306475" r:id="rId61"/>
         </w:object>
       </w:r>
     </w:p>
@@ -13521,7 +13595,7 @@
       <w:bookmarkStart w:id="77" w:name="_Toc101018222"/>
       <w:bookmarkStart w:id="78" w:name="_Toc102135166"/>
       <w:bookmarkStart w:id="79" w:name="_Toc103540767"/>
-      <w:bookmarkEnd w:id="60"/>
+      <w:bookmarkEnd w:id="61"/>
       <w:bookmarkEnd w:id="66"/>
       <w:bookmarkEnd w:id="67"/>
       <w:bookmarkEnd w:id="68"/>
@@ -14725,9 +14799,6 @@
         <w:t>Рисунок 3.</w:t>
       </w:r>
       <w:r>
-        <w:rPr>
-          <w:lang w:val="en-US"/>
-        </w:rPr>
         <w:t xml:space="preserve">9 </w:t>
       </w:r>
       <w:r>
@@ -14735,11 +14806,6 @@
       </w:r>
     </w:p>
     <w:p>
-      <w:pPr>
-        <w:rPr>
-          <w:lang w:val="en-US"/>
-        </w:rPr>
-      </w:pPr>
       <w:r>
         <w:t xml:space="preserve">Далее идет кнопка изменения вентиляционной системы, которая направляет на </w:t>
       </w:r>
@@ -14777,18 +14843,12 @@
       </w:r>
       <w:proofErr w:type="spellEnd"/>
       <w:r>
-        <w:rPr>
-          <w:lang w:val="en-US"/>
-        </w:rPr>
         <w:t xml:space="preserve">: </w:t>
       </w:r>
     </w:p>
     <w:p>
       <w:pPr>
         <w:ind w:firstLine="0"/>
-        <w:rPr>
-          <w:lang w:val="en-US"/>
-        </w:rPr>
       </w:pPr>
       <w:hyperlink r:id="rId73" w:history="1">
         <w:r>
@@ -14796,13 +14856,213 @@
             <w:rStyle w:val="ab"/>
             <w:lang w:val="en-US"/>
           </w:rPr>
-          <w:t>https://github.com/lpand4/Graduate_work/blob/master/src/main/resources/templates/ventsystem_update_page.html</w:t>
+          <w:t>https</w:t>
+        </w:r>
+        <w:r>
+          <w:rPr>
+            <w:rStyle w:val="ab"/>
+          </w:rPr>
+          <w:t>://</w:t>
+        </w:r>
+        <w:proofErr w:type="spellStart"/>
+        <w:r>
+          <w:rPr>
+            <w:rStyle w:val="ab"/>
+            <w:lang w:val="en-US"/>
+          </w:rPr>
+          <w:t>github</w:t>
+        </w:r>
+        <w:proofErr w:type="spellEnd"/>
+        <w:r>
+          <w:rPr>
+            <w:rStyle w:val="ab"/>
+          </w:rPr>
+          <w:t>.</w:t>
+        </w:r>
+        <w:r>
+          <w:rPr>
+            <w:rStyle w:val="ab"/>
+            <w:lang w:val="en-US"/>
+          </w:rPr>
+          <w:t>com</w:t>
+        </w:r>
+        <w:r>
+          <w:rPr>
+            <w:rStyle w:val="ab"/>
+          </w:rPr>
+          <w:t>/</w:t>
+        </w:r>
+        <w:proofErr w:type="spellStart"/>
+        <w:r>
+          <w:rPr>
+            <w:rStyle w:val="ab"/>
+            <w:lang w:val="en-US"/>
+          </w:rPr>
+          <w:t>lpand</w:t>
+        </w:r>
+        <w:proofErr w:type="spellEnd"/>
+        <w:r>
+          <w:rPr>
+            <w:rStyle w:val="ab"/>
+          </w:rPr>
+          <w:t>4/</w:t>
+        </w:r>
+        <w:r>
+          <w:rPr>
+            <w:rStyle w:val="ab"/>
+            <w:lang w:val="en-US"/>
+          </w:rPr>
+          <w:t>Graduate</w:t>
+        </w:r>
+        <w:r>
+          <w:rPr>
+            <w:rStyle w:val="ab"/>
+          </w:rPr>
+          <w:t>_</w:t>
+        </w:r>
+        <w:r>
+          <w:rPr>
+            <w:rStyle w:val="ab"/>
+            <w:lang w:val="en-US"/>
+          </w:rPr>
+          <w:t>work</w:t>
+        </w:r>
+        <w:r>
+          <w:rPr>
+            <w:rStyle w:val="ab"/>
+          </w:rPr>
+          <w:t>/</w:t>
+        </w:r>
+        <w:r>
+          <w:rPr>
+            <w:rStyle w:val="ab"/>
+            <w:lang w:val="en-US"/>
+          </w:rPr>
+          <w:t>blob</w:t>
+        </w:r>
+        <w:r>
+          <w:rPr>
+            <w:rStyle w:val="ab"/>
+          </w:rPr>
+          <w:t>/</w:t>
+        </w:r>
+        <w:r>
+          <w:rPr>
+            <w:rStyle w:val="ab"/>
+            <w:lang w:val="en-US"/>
+          </w:rPr>
+          <w:t>master</w:t>
+        </w:r>
+        <w:r>
+          <w:rPr>
+            <w:rStyle w:val="ab"/>
+          </w:rPr>
+          <w:t>/</w:t>
+        </w:r>
+        <w:proofErr w:type="spellStart"/>
+        <w:r>
+          <w:rPr>
+            <w:rStyle w:val="ab"/>
+            <w:lang w:val="en-US"/>
+          </w:rPr>
+          <w:t>src</w:t>
+        </w:r>
+        <w:proofErr w:type="spellEnd"/>
+        <w:r>
+          <w:rPr>
+            <w:rStyle w:val="ab"/>
+          </w:rPr>
+          <w:t>/</w:t>
+        </w:r>
+        <w:r>
+          <w:rPr>
+            <w:rStyle w:val="ab"/>
+            <w:lang w:val="en-US"/>
+          </w:rPr>
+          <w:t>main</w:t>
+        </w:r>
+        <w:r>
+          <w:rPr>
+            <w:rStyle w:val="ab"/>
+          </w:rPr>
+          <w:t>/</w:t>
+        </w:r>
+        <w:r>
+          <w:rPr>
+            <w:rStyle w:val="ab"/>
+            <w:lang w:val="en-US"/>
+          </w:rPr>
+          <w:t>resources</w:t>
+        </w:r>
+        <w:r>
+          <w:rPr>
+            <w:rStyle w:val="ab"/>
+          </w:rPr>
+          <w:t>/</w:t>
+        </w:r>
+        <w:r>
+          <w:rPr>
+            <w:rStyle w:val="ab"/>
+            <w:lang w:val="en-US"/>
+          </w:rPr>
+          <w:t>templates</w:t>
+        </w:r>
+        <w:r>
+          <w:rPr>
+            <w:rStyle w:val="ab"/>
+          </w:rPr>
+          <w:t>/</w:t>
+        </w:r>
+        <w:proofErr w:type="spellStart"/>
+        <w:r>
+          <w:rPr>
+            <w:rStyle w:val="ab"/>
+            <w:lang w:val="en-US"/>
+          </w:rPr>
+          <w:t>ventsystem</w:t>
+        </w:r>
+        <w:proofErr w:type="spellEnd"/>
+        <w:r>
+          <w:rPr>
+            <w:rStyle w:val="ab"/>
+          </w:rPr>
+          <w:t>_</w:t>
+        </w:r>
+        <w:r>
+          <w:rPr>
+            <w:rStyle w:val="ab"/>
+            <w:lang w:val="en-US"/>
+          </w:rPr>
+          <w:t>update</w:t>
+        </w:r>
+        <w:r>
+          <w:rPr>
+            <w:rStyle w:val="ab"/>
+          </w:rPr>
+          <w:t>_</w:t>
+        </w:r>
+        <w:r>
+          <w:rPr>
+            <w:rStyle w:val="ab"/>
+            <w:lang w:val="en-US"/>
+          </w:rPr>
+          <w:t>page</w:t>
+        </w:r>
+        <w:r>
+          <w:rPr>
+            <w:rStyle w:val="ab"/>
+          </w:rPr>
+          <w:t>.</w:t>
+        </w:r>
+        <w:r>
+          <w:rPr>
+            <w:rStyle w:val="ab"/>
+            <w:lang w:val="en-US"/>
+          </w:rPr>
+          <w:t>html</w:t>
         </w:r>
       </w:hyperlink>
       <w:r>
-        <w:rPr>
-          <w:lang w:val="en-US"/>
-        </w:rPr>
         <w:t xml:space="preserve">. </w:t>
       </w:r>
     </w:p>
@@ -14939,11 +15199,6 @@
       </w:r>
     </w:p>
     <w:p>
-      <w:pPr>
-        <w:rPr>
-          <w:lang w:val="en-US"/>
-        </w:rPr>
-      </w:pPr>
       <w:r>
         <w:t>Далее следует кнопка просмотра вентиляционной системы, которая переносит на страницу с списком точек измерений данной вентиляционной системы. У каждой точки измерения выводится название, проектные расход и скорость потока воздуха, также если были добавлены измерения, то и отображаются текущие расход и скорость потока воздуха. Если все добавлено, то еще показывается % расхождения данных в данной точке</w:t>
       </w:r>
@@ -14977,18 +15232,12 @@
       </w:r>
       <w:proofErr w:type="spellEnd"/>
       <w:r>
-        <w:rPr>
-          <w:lang w:val="en-US"/>
-        </w:rPr>
         <w:t>:</w:t>
       </w:r>
     </w:p>
     <w:p>
       <w:pPr>
         <w:ind w:firstLine="0"/>
-        <w:rPr>
-          <w:lang w:val="en-US"/>
-        </w:rPr>
       </w:pPr>
       <w:hyperlink r:id="rId76" w:history="1">
         <w:r>
@@ -14996,13 +15245,211 @@
             <w:rStyle w:val="ab"/>
             <w:lang w:val="en-US"/>
           </w:rPr>
-          <w:t>https://github.com/lpand4/Graduate_work/blob/master/src/main/resources/templates/point_main_page.html</w:t>
+          <w:t>https</w:t>
+        </w:r>
+        <w:r>
+          <w:rPr>
+            <w:rStyle w:val="ab"/>
+          </w:rPr>
+          <w:t>://</w:t>
+        </w:r>
+        <w:proofErr w:type="spellStart"/>
+        <w:r>
+          <w:rPr>
+            <w:rStyle w:val="ab"/>
+            <w:lang w:val="en-US"/>
+          </w:rPr>
+          <w:t>github</w:t>
+        </w:r>
+        <w:proofErr w:type="spellEnd"/>
+        <w:r>
+          <w:rPr>
+            <w:rStyle w:val="ab"/>
+          </w:rPr>
+          <w:t>.</w:t>
+        </w:r>
+        <w:r>
+          <w:rPr>
+            <w:rStyle w:val="ab"/>
+            <w:lang w:val="en-US"/>
+          </w:rPr>
+          <w:t>com</w:t>
+        </w:r>
+        <w:r>
+          <w:rPr>
+            <w:rStyle w:val="ab"/>
+          </w:rPr>
+          <w:t>/</w:t>
+        </w:r>
+        <w:proofErr w:type="spellStart"/>
+        <w:r>
+          <w:rPr>
+            <w:rStyle w:val="ab"/>
+            <w:lang w:val="en-US"/>
+          </w:rPr>
+          <w:t>lpand</w:t>
+        </w:r>
+        <w:proofErr w:type="spellEnd"/>
+        <w:r>
+          <w:rPr>
+            <w:rStyle w:val="ab"/>
+          </w:rPr>
+          <w:t>4/</w:t>
+        </w:r>
+        <w:r>
+          <w:rPr>
+            <w:rStyle w:val="ab"/>
+            <w:lang w:val="en-US"/>
+          </w:rPr>
+          <w:t>Graduate</w:t>
+        </w:r>
+        <w:r>
+          <w:rPr>
+            <w:rStyle w:val="ab"/>
+          </w:rPr>
+          <w:t>_</w:t>
+        </w:r>
+        <w:r>
+          <w:rPr>
+            <w:rStyle w:val="ab"/>
+            <w:lang w:val="en-US"/>
+          </w:rPr>
+          <w:t>work</w:t>
+        </w:r>
+        <w:r>
+          <w:rPr>
+            <w:rStyle w:val="ab"/>
+          </w:rPr>
+          <w:t>/</w:t>
+        </w:r>
+        <w:r>
+          <w:rPr>
+            <w:rStyle w:val="ab"/>
+            <w:lang w:val="en-US"/>
+          </w:rPr>
+          <w:t>blob</w:t>
+        </w:r>
+        <w:r>
+          <w:rPr>
+            <w:rStyle w:val="ab"/>
+          </w:rPr>
+          <w:t>/</w:t>
+        </w:r>
+        <w:r>
+          <w:rPr>
+            <w:rStyle w:val="ab"/>
+            <w:lang w:val="en-US"/>
+          </w:rPr>
+          <w:t>master</w:t>
+        </w:r>
+        <w:r>
+          <w:rPr>
+            <w:rStyle w:val="ab"/>
+          </w:rPr>
+          <w:t>/</w:t>
+        </w:r>
+        <w:proofErr w:type="spellStart"/>
+        <w:r>
+          <w:rPr>
+            <w:rStyle w:val="ab"/>
+            <w:lang w:val="en-US"/>
+          </w:rPr>
+          <w:t>src</w:t>
+        </w:r>
+        <w:proofErr w:type="spellEnd"/>
+        <w:r>
+          <w:rPr>
+            <w:rStyle w:val="ab"/>
+          </w:rPr>
+          <w:t>/</w:t>
+        </w:r>
+        <w:r>
+          <w:rPr>
+            <w:rStyle w:val="ab"/>
+            <w:lang w:val="en-US"/>
+          </w:rPr>
+          <w:t>main</w:t>
+        </w:r>
+        <w:r>
+          <w:rPr>
+            <w:rStyle w:val="ab"/>
+          </w:rPr>
+          <w:t>/</w:t>
+        </w:r>
+        <w:r>
+          <w:rPr>
+            <w:rStyle w:val="ab"/>
+            <w:lang w:val="en-US"/>
+          </w:rPr>
+          <w:t>resources</w:t>
+        </w:r>
+        <w:r>
+          <w:rPr>
+            <w:rStyle w:val="ab"/>
+          </w:rPr>
+          <w:t>/</w:t>
+        </w:r>
+        <w:r>
+          <w:rPr>
+            <w:rStyle w:val="ab"/>
+            <w:lang w:val="en-US"/>
+          </w:rPr>
+          <w:t>templates</w:t>
+        </w:r>
+        <w:r>
+          <w:rPr>
+            <w:rStyle w:val="ab"/>
+          </w:rPr>
+          <w:t>/</w:t>
+        </w:r>
+        <w:r>
+          <w:rPr>
+            <w:rStyle w:val="ab"/>
+            <w:lang w:val="en-US"/>
+          </w:rPr>
+          <w:t>point</w:t>
+        </w:r>
+        <w:r>
+          <w:rPr>
+            <w:rStyle w:val="ab"/>
+          </w:rPr>
+          <w:t>_</w:t>
+        </w:r>
+        <w:r>
+          <w:rPr>
+            <w:rStyle w:val="ab"/>
+            <w:lang w:val="en-US"/>
+          </w:rPr>
+          <w:t>main</w:t>
+        </w:r>
+        <w:r>
+          <w:rPr>
+            <w:rStyle w:val="ab"/>
+          </w:rPr>
+          <w:t>_</w:t>
+        </w:r>
+        <w:r>
+          <w:rPr>
+            <w:rStyle w:val="ab"/>
+            <w:lang w:val="en-US"/>
+          </w:rPr>
+          <w:t>page</w:t>
+        </w:r>
+        <w:r>
+          <w:rPr>
+            <w:rStyle w:val="ab"/>
+          </w:rPr>
+          <w:t>.</w:t>
+        </w:r>
+        <w:r>
+          <w:rPr>
+            <w:rStyle w:val="ab"/>
+            <w:lang w:val="en-US"/>
+          </w:rPr>
+          <w:t>html</w:t>
         </w:r>
       </w:hyperlink>
       <w:r>
-        <w:rPr>
-          <w:lang w:val="en-US"/>
-        </w:rPr>
         <w:t xml:space="preserve">. </w:t>
       </w:r>
     </w:p>
@@ -15120,9 +15567,6 @@
       </w:r>
       <w:proofErr w:type="spellEnd"/>
       <w:r>
-        <w:rPr>
-          <w:lang w:val="en-US"/>
-        </w:rPr>
         <w:t xml:space="preserve">: </w:t>
       </w:r>
     </w:p>
@@ -15517,11 +15961,6 @@
       </w:r>
     </w:p>
     <w:p>
-      <w:pPr>
-        <w:rPr>
-          <w:lang w:val="en-US"/>
-        </w:rPr>
-      </w:pPr>
       <w:r>
         <w:t>Далее идет кнопка «Изменить точку измерения», которая переносит на страницу с изменением параметров точки. На данной странице можно изменить поля, которые не подсвечиваются красным и соответственно либо сохранить изменение, либо вернуться назад.</w:t>
       </w:r>
@@ -15537,18 +15976,12 @@
       </w:r>
       <w:proofErr w:type="spellEnd"/>
       <w:r>
-        <w:rPr>
-          <w:lang w:val="en-US"/>
-        </w:rPr>
         <w:t>:</w:t>
       </w:r>
     </w:p>
     <w:p>
       <w:pPr>
         <w:ind w:firstLine="0"/>
-        <w:rPr>
-          <w:lang w:val="en-US"/>
-        </w:rPr>
       </w:pPr>
       <w:hyperlink r:id="rId82" w:history="1">
         <w:r>
@@ -15556,13 +15989,211 @@
             <w:rStyle w:val="ab"/>
             <w:lang w:val="en-US"/>
           </w:rPr>
-          <w:t>https://github.com/lpand4/Graduate_work/blob/master/src/main/resources/templates/point_update_page.html</w:t>
+          <w:t>https</w:t>
+        </w:r>
+        <w:r>
+          <w:rPr>
+            <w:rStyle w:val="ab"/>
+          </w:rPr>
+          <w:t>://</w:t>
+        </w:r>
+        <w:proofErr w:type="spellStart"/>
+        <w:r>
+          <w:rPr>
+            <w:rStyle w:val="ab"/>
+            <w:lang w:val="en-US"/>
+          </w:rPr>
+          <w:t>github</w:t>
+        </w:r>
+        <w:proofErr w:type="spellEnd"/>
+        <w:r>
+          <w:rPr>
+            <w:rStyle w:val="ab"/>
+          </w:rPr>
+          <w:t>.</w:t>
+        </w:r>
+        <w:r>
+          <w:rPr>
+            <w:rStyle w:val="ab"/>
+            <w:lang w:val="en-US"/>
+          </w:rPr>
+          <w:t>com</w:t>
+        </w:r>
+        <w:r>
+          <w:rPr>
+            <w:rStyle w:val="ab"/>
+          </w:rPr>
+          <w:t>/</w:t>
+        </w:r>
+        <w:proofErr w:type="spellStart"/>
+        <w:r>
+          <w:rPr>
+            <w:rStyle w:val="ab"/>
+            <w:lang w:val="en-US"/>
+          </w:rPr>
+          <w:t>lpand</w:t>
+        </w:r>
+        <w:proofErr w:type="spellEnd"/>
+        <w:r>
+          <w:rPr>
+            <w:rStyle w:val="ab"/>
+          </w:rPr>
+          <w:t>4/</w:t>
+        </w:r>
+        <w:r>
+          <w:rPr>
+            <w:rStyle w:val="ab"/>
+            <w:lang w:val="en-US"/>
+          </w:rPr>
+          <w:t>Graduate</w:t>
+        </w:r>
+        <w:r>
+          <w:rPr>
+            <w:rStyle w:val="ab"/>
+          </w:rPr>
+          <w:t>_</w:t>
+        </w:r>
+        <w:r>
+          <w:rPr>
+            <w:rStyle w:val="ab"/>
+            <w:lang w:val="en-US"/>
+          </w:rPr>
+          <w:t>work</w:t>
+        </w:r>
+        <w:r>
+          <w:rPr>
+            <w:rStyle w:val="ab"/>
+          </w:rPr>
+          <w:t>/</w:t>
+        </w:r>
+        <w:r>
+          <w:rPr>
+            <w:rStyle w:val="ab"/>
+            <w:lang w:val="en-US"/>
+          </w:rPr>
+          <w:t>blob</w:t>
+        </w:r>
+        <w:r>
+          <w:rPr>
+            <w:rStyle w:val="ab"/>
+          </w:rPr>
+          <w:t>/</w:t>
+        </w:r>
+        <w:r>
+          <w:rPr>
+            <w:rStyle w:val="ab"/>
+            <w:lang w:val="en-US"/>
+          </w:rPr>
+          <w:t>master</w:t>
+        </w:r>
+        <w:r>
+          <w:rPr>
+            <w:rStyle w:val="ab"/>
+          </w:rPr>
+          <w:t>/</w:t>
+        </w:r>
+        <w:proofErr w:type="spellStart"/>
+        <w:r>
+          <w:rPr>
+            <w:rStyle w:val="ab"/>
+            <w:lang w:val="en-US"/>
+          </w:rPr>
+          <w:t>src</w:t>
+        </w:r>
+        <w:proofErr w:type="spellEnd"/>
+        <w:r>
+          <w:rPr>
+            <w:rStyle w:val="ab"/>
+          </w:rPr>
+          <w:t>/</w:t>
+        </w:r>
+        <w:r>
+          <w:rPr>
+            <w:rStyle w:val="ab"/>
+            <w:lang w:val="en-US"/>
+          </w:rPr>
+          <w:t>main</w:t>
+        </w:r>
+        <w:r>
+          <w:rPr>
+            <w:rStyle w:val="ab"/>
+          </w:rPr>
+          <w:t>/</w:t>
+        </w:r>
+        <w:r>
+          <w:rPr>
+            <w:rStyle w:val="ab"/>
+            <w:lang w:val="en-US"/>
+          </w:rPr>
+          <w:t>resources</w:t>
+        </w:r>
+        <w:r>
+          <w:rPr>
+            <w:rStyle w:val="ab"/>
+          </w:rPr>
+          <w:t>/</w:t>
+        </w:r>
+        <w:r>
+          <w:rPr>
+            <w:rStyle w:val="ab"/>
+            <w:lang w:val="en-US"/>
+          </w:rPr>
+          <w:t>templates</w:t>
+        </w:r>
+        <w:r>
+          <w:rPr>
+            <w:rStyle w:val="ab"/>
+          </w:rPr>
+          <w:t>/</w:t>
+        </w:r>
+        <w:r>
+          <w:rPr>
+            <w:rStyle w:val="ab"/>
+            <w:lang w:val="en-US"/>
+          </w:rPr>
+          <w:t>point</w:t>
+        </w:r>
+        <w:r>
+          <w:rPr>
+            <w:rStyle w:val="ab"/>
+          </w:rPr>
+          <w:t>_</w:t>
+        </w:r>
+        <w:r>
+          <w:rPr>
+            <w:rStyle w:val="ab"/>
+            <w:lang w:val="en-US"/>
+          </w:rPr>
+          <w:t>update</w:t>
+        </w:r>
+        <w:r>
+          <w:rPr>
+            <w:rStyle w:val="ab"/>
+          </w:rPr>
+          <w:t>_</w:t>
+        </w:r>
+        <w:r>
+          <w:rPr>
+            <w:rStyle w:val="ab"/>
+            <w:lang w:val="en-US"/>
+          </w:rPr>
+          <w:t>page</w:t>
+        </w:r>
+        <w:r>
+          <w:rPr>
+            <w:rStyle w:val="ab"/>
+          </w:rPr>
+          <w:t>.</w:t>
+        </w:r>
+        <w:r>
+          <w:rPr>
+            <w:rStyle w:val="ab"/>
+            <w:lang w:val="en-US"/>
+          </w:rPr>
+          <w:t>html</w:t>
         </w:r>
       </w:hyperlink>
       <w:r>
-        <w:rPr>
-          <w:lang w:val="en-US"/>
-        </w:rPr>
         <w:t xml:space="preserve">. </w:t>
       </w:r>
     </w:p>
@@ -15703,11 +16334,6 @@
       </w:r>
     </w:p>
     <w:p>
-      <w:pPr>
-        <w:rPr>
-          <w:lang w:val="en-US"/>
-        </w:rPr>
-      </w:pPr>
       <w:r>
         <w:t xml:space="preserve">Далее кнопка «Просмотреть </w:t>
       </w:r>
@@ -15734,18 +16360,12 @@
       </w:r>
       <w:proofErr w:type="spellEnd"/>
       <w:r>
-        <w:rPr>
-          <w:lang w:val="en-US"/>
-        </w:rPr>
         <w:t>:</w:t>
       </w:r>
     </w:p>
     <w:p>
       <w:pPr>
         <w:ind w:firstLine="0"/>
-        <w:rPr>
-          <w:lang w:val="en-US"/>
-        </w:rPr>
       </w:pPr>
       <w:hyperlink r:id="rId85" w:history="1">
         <w:r>
@@ -15753,13 +16373,198 @@
             <w:rStyle w:val="ab"/>
             <w:lang w:val="en-US"/>
           </w:rPr>
-          <w:t>https://github.com/lpand4/Graduate_work/blob/master/src/main/resources/templates/point_page.html</w:t>
+          <w:t>https</w:t>
+        </w:r>
+        <w:r>
+          <w:rPr>
+            <w:rStyle w:val="ab"/>
+          </w:rPr>
+          <w:t>://</w:t>
+        </w:r>
+        <w:proofErr w:type="spellStart"/>
+        <w:r>
+          <w:rPr>
+            <w:rStyle w:val="ab"/>
+            <w:lang w:val="en-US"/>
+          </w:rPr>
+          <w:t>github</w:t>
+        </w:r>
+        <w:proofErr w:type="spellEnd"/>
+        <w:r>
+          <w:rPr>
+            <w:rStyle w:val="ab"/>
+          </w:rPr>
+          <w:t>.</w:t>
+        </w:r>
+        <w:r>
+          <w:rPr>
+            <w:rStyle w:val="ab"/>
+            <w:lang w:val="en-US"/>
+          </w:rPr>
+          <w:t>com</w:t>
+        </w:r>
+        <w:r>
+          <w:rPr>
+            <w:rStyle w:val="ab"/>
+          </w:rPr>
+          <w:t>/</w:t>
+        </w:r>
+        <w:proofErr w:type="spellStart"/>
+        <w:r>
+          <w:rPr>
+            <w:rStyle w:val="ab"/>
+            <w:lang w:val="en-US"/>
+          </w:rPr>
+          <w:t>lpand</w:t>
+        </w:r>
+        <w:proofErr w:type="spellEnd"/>
+        <w:r>
+          <w:rPr>
+            <w:rStyle w:val="ab"/>
+          </w:rPr>
+          <w:t>4/</w:t>
+        </w:r>
+        <w:r>
+          <w:rPr>
+            <w:rStyle w:val="ab"/>
+            <w:lang w:val="en-US"/>
+          </w:rPr>
+          <w:t>Graduate</w:t>
+        </w:r>
+        <w:r>
+          <w:rPr>
+            <w:rStyle w:val="ab"/>
+          </w:rPr>
+          <w:t>_</w:t>
+        </w:r>
+        <w:r>
+          <w:rPr>
+            <w:rStyle w:val="ab"/>
+            <w:lang w:val="en-US"/>
+          </w:rPr>
+          <w:t>work</w:t>
+        </w:r>
+        <w:r>
+          <w:rPr>
+            <w:rStyle w:val="ab"/>
+          </w:rPr>
+          <w:t>/</w:t>
+        </w:r>
+        <w:r>
+          <w:rPr>
+            <w:rStyle w:val="ab"/>
+            <w:lang w:val="en-US"/>
+          </w:rPr>
+          <w:t>blob</w:t>
+        </w:r>
+        <w:r>
+          <w:rPr>
+            <w:rStyle w:val="ab"/>
+          </w:rPr>
+          <w:t>/</w:t>
+        </w:r>
+        <w:r>
+          <w:rPr>
+            <w:rStyle w:val="ab"/>
+            <w:lang w:val="en-US"/>
+          </w:rPr>
+          <w:t>master</w:t>
+        </w:r>
+        <w:r>
+          <w:rPr>
+            <w:rStyle w:val="ab"/>
+          </w:rPr>
+          <w:t>/</w:t>
+        </w:r>
+        <w:proofErr w:type="spellStart"/>
+        <w:r>
+          <w:rPr>
+            <w:rStyle w:val="ab"/>
+            <w:lang w:val="en-US"/>
+          </w:rPr>
+          <w:t>src</w:t>
+        </w:r>
+        <w:proofErr w:type="spellEnd"/>
+        <w:r>
+          <w:rPr>
+            <w:rStyle w:val="ab"/>
+          </w:rPr>
+          <w:t>/</w:t>
+        </w:r>
+        <w:r>
+          <w:rPr>
+            <w:rStyle w:val="ab"/>
+            <w:lang w:val="en-US"/>
+          </w:rPr>
+          <w:t>main</w:t>
+        </w:r>
+        <w:r>
+          <w:rPr>
+            <w:rStyle w:val="ab"/>
+          </w:rPr>
+          <w:t>/</w:t>
+        </w:r>
+        <w:r>
+          <w:rPr>
+            <w:rStyle w:val="ab"/>
+            <w:lang w:val="en-US"/>
+          </w:rPr>
+          <w:t>resources</w:t>
+        </w:r>
+        <w:r>
+          <w:rPr>
+            <w:rStyle w:val="ab"/>
+          </w:rPr>
+          <w:t>/</w:t>
+        </w:r>
+        <w:r>
+          <w:rPr>
+            <w:rStyle w:val="ab"/>
+            <w:lang w:val="en-US"/>
+          </w:rPr>
+          <w:t>templates</w:t>
+        </w:r>
+        <w:r>
+          <w:rPr>
+            <w:rStyle w:val="ab"/>
+          </w:rPr>
+          <w:t>/</w:t>
+        </w:r>
+        <w:r>
+          <w:rPr>
+            <w:rStyle w:val="ab"/>
+            <w:lang w:val="en-US"/>
+          </w:rPr>
+          <w:t>point</w:t>
+        </w:r>
+        <w:r>
+          <w:rPr>
+            <w:rStyle w:val="ab"/>
+          </w:rPr>
+          <w:t>_</w:t>
+        </w:r>
+        <w:r>
+          <w:rPr>
+            <w:rStyle w:val="ab"/>
+            <w:lang w:val="en-US"/>
+          </w:rPr>
+          <w:t>page</w:t>
+        </w:r>
+        <w:r>
+          <w:rPr>
+            <w:rStyle w:val="ab"/>
+          </w:rPr>
+          <w:t>.</w:t>
+        </w:r>
+        <w:r>
+          <w:rPr>
+            <w:rStyle w:val="ab"/>
+            <w:lang w:val="en-US"/>
+          </w:rPr>
+          <w:t>html</w:t>
         </w:r>
       </w:hyperlink>
       <w:r>
-        <w:rPr>
-          <w:lang w:val="en-US"/>
-        </w:rPr>
         <w:t xml:space="preserve">. </w:t>
       </w:r>
     </w:p>
@@ -16016,14 +16821,14 @@
       </w:pPr>
       <w:r>
         <w:object w:dxaOrig="9355" w:dyaOrig="10480">
-          <v:shape id="_x0000_i1244" type="#_x0000_t75" style="width:468pt;height:507.2pt" o:ole="" o:bordertopcolor="this" o:borderleftcolor="this" o:borderbottomcolor="this" o:borderrightcolor="this">
+          <v:shape id="_x0000_i1034" type="#_x0000_t75" style="width:467.7pt;height:507.15pt" o:ole="" o:bordertopcolor="this" o:borderleftcolor="this" o:borderbottomcolor="this" o:borderrightcolor="this">
             <v:imagedata r:id="rId87" o:title="" cropbottom="2107f"/>
             <w10:bordertop type="single" width="4"/>
             <w10:borderleft type="single" width="4"/>
             <w10:borderbottom type="single" width="4"/>
             <w10:borderright type="single" width="4"/>
           </v:shape>
-          <o:OLEObject Type="Embed" ProgID="Word.OpenDocumentText.12" ShapeID="_x0000_i1244" DrawAspect="Content" ObjectID="_1812115036" r:id="rId88"/>
+          <o:OLEObject Type="Embed" ProgID="Word.OpenDocumentText.12" ShapeID="_x0000_i1034" DrawAspect="Content" ObjectID="_1813306476" r:id="rId88"/>
         </w:object>
       </w:r>
     </w:p>
@@ -16168,14 +16973,14 @@
       </w:pPr>
       <w:r>
         <w:object w:dxaOrig="9355" w:dyaOrig="6858">
-          <v:shape id="_x0000_i1286" type="#_x0000_t75" style="width:468pt;height:328.3pt" o:ole="" o:bordertopcolor="this" o:borderleftcolor="this" o:borderbottomcolor="this" o:borderrightcolor="this">
+          <v:shape id="_x0000_i1035" type="#_x0000_t75" style="width:467.7pt;height:328.05pt" o:ole="" o:bordertopcolor="this" o:borderleftcolor="this" o:borderbottomcolor="this" o:borderrightcolor="this">
             <v:imagedata r:id="rId89" o:title="" cropbottom="2773f"/>
             <w10:bordertop type="single" width="4"/>
             <w10:borderleft type="single" width="4"/>
             <w10:borderbottom type="single" width="4"/>
             <w10:borderright type="single" width="4"/>
           </v:shape>
-          <o:OLEObject Type="Embed" ProgID="Word.OpenDocumentText.12" ShapeID="_x0000_i1286" DrawAspect="Content" ObjectID="_1812115037" r:id="rId90"/>
+          <o:OLEObject Type="Embed" ProgID="Word.OpenDocumentText.12" ShapeID="_x0000_i1035" DrawAspect="Content" ObjectID="_1813306477" r:id="rId90"/>
         </w:object>
       </w:r>
     </w:p>
@@ -16215,12 +17020,14 @@
       <w:r>
         <w:t>.</w:t>
       </w:r>
+      <w:proofErr w:type="spellStart"/>
       <w:r>
         <w:rPr>
           <w:lang w:val="en-US"/>
         </w:rPr>
         <w:t>yml</w:t>
       </w:r>
+      <w:proofErr w:type="spellEnd"/>
       <w:r>
         <w:t xml:space="preserve"> в котором пропишем путь к ним.</w:t>
       </w:r>
@@ -16309,12 +17116,14 @@
       <w:r>
         <w:t>.</w:t>
       </w:r>
+      <w:proofErr w:type="spellStart"/>
       <w:r>
         <w:rPr>
           <w:lang w:val="en-US"/>
         </w:rPr>
         <w:t>yml</w:t>
       </w:r>
+      <w:proofErr w:type="spellEnd"/>
     </w:p>
     <w:bookmarkStart w:id="87" w:name="_MON_1812105464"/>
     <w:bookmarkEnd w:id="87"/>
@@ -16324,14 +17133,14 @@
       </w:pPr>
       <w:r>
         <w:object w:dxaOrig="9355" w:dyaOrig="1516">
-          <v:shape id="_x0000_i1311" type="#_x0000_t75" style="width:468pt;height:58.55pt" o:ole="" o:bordertopcolor="this" o:borderleftcolor="this" o:borderbottomcolor="this" o:borderrightcolor="this">
+          <v:shape id="_x0000_i1036" type="#_x0000_t75" style="width:467.7pt;height:58.25pt" o:ole="" o:bordertopcolor="this" o:borderleftcolor="this" o:borderbottomcolor="this" o:borderrightcolor="this">
             <v:imagedata r:id="rId91" o:title="" cropbottom="15011f"/>
             <w10:bordertop type="single" width="4"/>
             <w10:borderleft type="single" width="4"/>
             <w10:borderbottom type="single" width="4"/>
             <w10:borderright type="single" width="4"/>
           </v:shape>
-          <o:OLEObject Type="Embed" ProgID="Word.OpenDocumentText.12" ShapeID="_x0000_i1311" DrawAspect="Content" ObjectID="_1812115038" r:id="rId92"/>
+          <o:OLEObject Type="Embed" ProgID="Word.OpenDocumentText.12" ShapeID="_x0000_i1036" DrawAspect="Content" ObjectID="_1813306478" r:id="rId92"/>
         </w:object>
       </w:r>
     </w:p>
@@ -16375,9 +17184,6 @@
     <w:p>
       <w:pPr>
         <w:pStyle w:val="aff1"/>
-        <w:rPr>
-          <w:lang w:val="en-US"/>
-        </w:rPr>
       </w:pPr>
       <w:r>
         <w:rPr>
@@ -16453,14 +17259,14 @@
       </w:pPr>
       <w:r>
         <w:object w:dxaOrig="9355" w:dyaOrig="784">
-          <v:shape id="_x0000_i1326" type="#_x0000_t75" style="width:468pt;height:19.9pt" o:ole="" o:bordertopcolor="this" o:borderleftcolor="this" o:borderbottomcolor="this" o:borderrightcolor="this">
+          <v:shape id="_x0000_i1037" type="#_x0000_t75" style="width:467.7pt;height:20.05pt" o:ole="" o:bordertopcolor="this" o:borderleftcolor="this" o:borderbottomcolor="this" o:borderrightcolor="this">
             <v:imagedata r:id="rId93" o:title="" cropbottom="31975f"/>
             <w10:bordertop type="single" width="4"/>
             <w10:borderleft type="single" width="4"/>
             <w10:borderbottom type="single" width="4"/>
             <w10:borderright type="single" width="4"/>
           </v:shape>
-          <o:OLEObject Type="Embed" ProgID="Word.OpenDocumentText.12" ShapeID="_x0000_i1326" DrawAspect="Content" ObjectID="_1812115039" r:id="rId94"/>
+          <o:OLEObject Type="Embed" ProgID="Word.OpenDocumentText.12" ShapeID="_x0000_i1037" DrawAspect="Content" ObjectID="_1813306479" r:id="rId94"/>
         </w:object>
       </w:r>
     </w:p>
@@ -16581,14 +17387,14 @@
       </w:pPr>
       <w:r>
         <w:object w:dxaOrig="9355" w:dyaOrig="4355">
-          <v:shape id="_x0000_i1337" type="#_x0000_t75" style="width:468pt;height:202.05pt" o:ole="" o:bordertopcolor="this" o:borderleftcolor="this" o:borderbottomcolor="this" o:borderrightcolor="this">
+          <v:shape id="_x0000_i1038" type="#_x0000_t75" style="width:467.7pt;height:202.25pt" o:ole="" o:bordertopcolor="this" o:borderleftcolor="this" o:borderbottomcolor="this" o:borderrightcolor="this">
             <v:imagedata r:id="rId95" o:title="" cropbottom="4768f"/>
             <w10:bordertop type="single" width="4"/>
             <w10:borderleft type="single" width="4"/>
             <w10:borderbottom type="single" width="4"/>
             <w10:borderright type="single" width="4"/>
           </v:shape>
-          <o:OLEObject Type="Embed" ProgID="Word.OpenDocumentText.12" ShapeID="_x0000_i1337" DrawAspect="Content" ObjectID="_1812115040" r:id="rId96"/>
+          <o:OLEObject Type="Embed" ProgID="Word.OpenDocumentText.12" ShapeID="_x0000_i1038" DrawAspect="Content" ObjectID="_1813306480" r:id="rId96"/>
         </w:object>
       </w:r>
     </w:p>
@@ -16734,14 +17540,14 @@
       </w:pPr>
       <w:r>
         <w:object w:dxaOrig="9355" w:dyaOrig="2736">
-          <v:shape id="_x0000_i1350" type="#_x0000_t75" style="width:468pt;height:117.15pt" o:ole="" o:bordertopcolor="this" o:borderleftcolor="this" o:borderbottomcolor="this" o:borderrightcolor="this">
+          <v:shape id="_x0000_i1039" type="#_x0000_t75" style="width:467.7pt;height:117.1pt" o:ole="" o:bordertopcolor="this" o:borderleftcolor="this" o:borderbottomcolor="this" o:borderrightcolor="this">
             <v:imagedata r:id="rId97" o:title="" cropbottom="9401f"/>
             <w10:bordertop type="single" width="4"/>
             <w10:borderleft type="single" width="4"/>
             <w10:borderbottom type="single" width="4"/>
             <w10:borderright type="single" width="4"/>
           </v:shape>
-          <o:OLEObject Type="Embed" ProgID="Word.OpenDocumentText.12" ShapeID="_x0000_i1350" DrawAspect="Content" ObjectID="_1812115041" r:id="rId98"/>
+          <o:OLEObject Type="Embed" ProgID="Word.OpenDocumentText.12" ShapeID="_x0000_i1039" DrawAspect="Content" ObjectID="_1813306481" r:id="rId98"/>
         </w:object>
       </w:r>
     </w:p>
@@ -16905,14 +17711,14 @@
           <w:color w:val="000000" w:themeColor="text1"/>
         </w:rPr>
         <w:object w:dxaOrig="9355" w:dyaOrig="4876">
-          <v:shape id="_x0000_i1373" type="#_x0000_t75" style="width:468pt;height:227.8pt" o:ole="">
+          <v:shape id="_x0000_i1040" type="#_x0000_t75" style="width:467.7pt;height:227.9pt" o:ole="" o:bordertopcolor="this" o:borderleftcolor="this" o:borderbottomcolor="this" o:borderrightcolor="this">
             <v:imagedata r:id="rId99" o:title="" cropbottom="4270f"/>
             <w10:bordertop type="single" width="4"/>
             <w10:borderleft type="single" width="4"/>
             <w10:borderbottom type="single" width="4"/>
             <w10:borderright type="single" width="4"/>
           </v:shape>
-          <o:OLEObject Type="Embed" ProgID="Word.OpenDocumentText.12" ShapeID="_x0000_i1373" DrawAspect="Content" ObjectID="_1812115042" r:id="rId100"/>
+          <o:OLEObject Type="Embed" ProgID="Word.OpenDocumentText.12" ShapeID="_x0000_i1040" DrawAspect="Content" ObjectID="_1813306482" r:id="rId100"/>
         </w:object>
       </w:r>
     </w:p>
@@ -17062,14 +17868,7 @@
           <w:rFonts w:eastAsiaTheme="minorEastAsia"/>
           <w:szCs w:val="28"/>
         </w:rPr>
-        <w:t>в</w:t>
-      </w:r>
-      <w:r>
-        <w:rPr>
-          <w:rFonts w:eastAsiaTheme="minorEastAsia"/>
-          <w:szCs w:val="28"/>
-        </w:rPr>
-        <w:t>ыбор технологий для создания веб-приложения по наладке вентиляционных систем</w:t>
+        <w:t>выбор технологий для создания веб-приложения по наладке вентиляционных систем</w:t>
       </w:r>
       <w:r>
         <w:t>;</w:t>
@@ -17088,14 +17887,7 @@
           <w:rFonts w:eastAsiaTheme="minorEastAsia" w:cs="Times New Roman"/>
           <w:szCs w:val="28"/>
         </w:rPr>
-        <w:t>в</w:t>
-      </w:r>
-      <w:r>
-        <w:rPr>
-          <w:rFonts w:eastAsiaTheme="minorEastAsia" w:cs="Times New Roman"/>
-          <w:szCs w:val="28"/>
-        </w:rPr>
-        <w:t>ыбор и описание основных сущностей и их атрибутов для дальнейшей разработки приложения</w:t>
+        <w:t>выбор и описание основных сущностей и их атрибутов для дальнейшей разработки приложения</w:t>
       </w:r>
       <w:r>
         <w:t>;</w:t>
@@ -17114,14 +17906,7 @@
           <w:rFonts w:eastAsiaTheme="minorEastAsia" w:cs="Times New Roman"/>
           <w:szCs w:val="28"/>
         </w:rPr>
-        <w:t>н</w:t>
-      </w:r>
-      <w:r>
-        <w:rPr>
-          <w:rFonts w:eastAsiaTheme="minorEastAsia" w:cs="Times New Roman"/>
-          <w:szCs w:val="28"/>
-        </w:rPr>
-        <w:t>аписание кода для основных и вспомогательных классов программы</w:t>
+        <w:t>написание кода для основных и вспомогательных классов программы</w:t>
       </w:r>
       <w:r>
         <w:t>;</w:t>
@@ -17140,14 +17925,7 @@
           <w:rFonts w:eastAsiaTheme="minorEastAsia" w:cs="Times New Roman"/>
           <w:szCs w:val="28"/>
         </w:rPr>
-        <w:t>н</w:t>
-      </w:r>
-      <w:r>
-        <w:rPr>
-          <w:rFonts w:eastAsiaTheme="minorEastAsia" w:cs="Times New Roman"/>
-          <w:szCs w:val="28"/>
-        </w:rPr>
-        <w:t xml:space="preserve">аписание шаблонов </w:t>
+        <w:t xml:space="preserve">написание шаблонов </w:t>
       </w:r>
       <w:r>
         <w:rPr>
@@ -17188,14 +17966,7 @@
           <w:rFonts w:eastAsiaTheme="minorEastAsia" w:cs="Times New Roman"/>
           <w:szCs w:val="28"/>
         </w:rPr>
-        <w:t>в</w:t>
-      </w:r>
-      <w:r>
-        <w:rPr>
-          <w:rFonts w:eastAsiaTheme="minorEastAsia" w:cs="Times New Roman"/>
-          <w:szCs w:val="28"/>
-        </w:rPr>
-        <w:t>ывод приложения для полноценной самостоятельной работы в контейнере</w:t>
+        <w:t>вывод приложения для полноценной самостоятельной работы в контейнере</w:t>
       </w:r>
       <w:r>
         <w:t>.</w:t>
@@ -17224,10 +17995,7 @@
         <w:ind w:left="0" w:firstLine="709"/>
       </w:pPr>
       <w:r>
-        <w:t xml:space="preserve">Вентиляционные системы появились еще в древнем Египте, все это время технологии развивались и на данный момент есть несколько различных видов систем, таких как </w:t>
-      </w:r>
-      <w:r>
-        <w:t>естественная, принудительная, рекуперационная и приточно-вытяжная варианты вентиляции</w:t>
+        <w:t>Вентиляционные системы появились еще в древнем Египте, все это время технологии развивались и на данный момент есть несколько различных видов систем, таких как естественная, принудительная, рекуперационная и приточно-вытяжная варианты вентиляции</w:t>
       </w:r>
       <w:r>
         <w:t>.</w:t>
@@ -17262,37 +18030,7 @@
         <w:t xml:space="preserve"> </w:t>
       </w:r>
       <w:r>
-        <w:t xml:space="preserve">В основном приложение делится на три слоя, </w:t>
-      </w:r>
-      <w:r>
-        <w:t>каждый из которых отвечает за определенную задачу</w:t>
-      </w:r>
-      <w:r>
-        <w:t>, а именно п</w:t>
-      </w:r>
-      <w:r>
-        <w:t>ервый слой является презентационным, он отвечает за взаимодействие с пользователями и отображение данных</w:t>
-      </w:r>
-      <w:r>
-        <w:t>,</w:t>
-      </w:r>
-      <w:r>
-        <w:t xml:space="preserve"> </w:t>
-      </w:r>
-      <w:r>
-        <w:t>после чего</w:t>
-      </w:r>
-      <w:r>
-        <w:t xml:space="preserve"> следует логический слой, который включает в себя бизнес-логику приложения, обрабатывает полученные данные и взаимодействует со слоем данных</w:t>
-      </w:r>
-      <w:r>
-        <w:t xml:space="preserve"> и, соответственно,</w:t>
-      </w:r>
-      <w:r>
-        <w:t xml:space="preserve"> следующим компонентом является слой доступа к данным, который непосредственно взаимодействует с базами данных.</w:t>
-      </w:r>
-      <w:r>
-        <w:t xml:space="preserve"> </w:t>
+        <w:t xml:space="preserve">В основном приложение делится на три слоя, каждый из которых отвечает за определенную задачу, а именно первый слой является презентационным, он отвечает за взаимодействие с пользователями и отображение данных, после чего следует логический слой, который включает в себя бизнес-логику приложения, обрабатывает полученные данные и взаимодействует со слоем данных и, соответственно, следующим компонентом является слой доступа к данным, который непосредственно взаимодействует с базами данных. </w:t>
       </w:r>
     </w:p>
     <w:p>
@@ -17328,7 +18066,38 @@
         <w:t xml:space="preserve"> </w:t>
       </w:r>
       <w:r>
-        <w:t>веб-приложение для наладки вентиляционных систем, которое можно переместить на сервер и использовать в работе</w:t>
+        <w:t xml:space="preserve">веб-приложение для наладки вентиляционных систем, которое можно </w:t>
+      </w:r>
+      <w:r>
+        <w:t>найти в репозитории на</w:t>
+      </w:r>
+      <w:r>
+        <w:t xml:space="preserve"> </w:t>
+      </w:r>
+      <w:proofErr w:type="spellStart"/>
+      <w:r>
+        <w:rPr>
+          <w:lang w:val="en-US"/>
+        </w:rPr>
+        <w:t>github</w:t>
+      </w:r>
+      <w:proofErr w:type="spellEnd"/>
+      <w:r>
+        <w:t xml:space="preserve"> </w:t>
+      </w:r>
+      <w:r>
+        <w:t xml:space="preserve">по ссылке </w:t>
+      </w:r>
+      <w:hyperlink r:id="rId101" w:history="1">
+        <w:r>
+          <w:rPr>
+            <w:rStyle w:val="ab"/>
+          </w:rPr>
+          <w:t>https://github.com/lpand4/Graduate_work</w:t>
+        </w:r>
+      </w:hyperlink>
+      <w:r>
+        <w:t xml:space="preserve"> и далее есть возможность расположить его на сервере и использовать в пуско-наладочных работах</w:t>
       </w:r>
       <w:r>
         <w:t>.</w:t>
@@ -17376,12 +18145,14 @@
           <w:docPartUnique/>
         </w:docPartObj>
       </w:sdtPr>
+      <w:sdtEndPr/>
       <w:sdtContent>
         <w:sdt>
           <w:sdtPr>
             <w:id w:val="111145805"/>
             <w:bibliography/>
           </w:sdtPr>
+          <w:sdtEndPr/>
           <w:sdtContent>
             <w:p>
               <w:pPr>
@@ -18084,14 +18855,14 @@
           <w:sz w:val="18"/>
         </w:rPr>
         <w:object w:dxaOrig="9355" w:dyaOrig="14426">
-          <v:shape id="_x0000_i1034" type="#_x0000_t75" style="width:468pt;height:633.5pt" o:ole="" o:bordertopcolor="this" o:borderleftcolor="this" o:borderbottomcolor="this" o:borderrightcolor="this">
-            <v:imagedata r:id="rId101" o:title=""/>
+          <v:shape id="_x0000_i1041" type="#_x0000_t75" style="width:467.7pt;height:633.6pt" o:ole="" o:bordertopcolor="this" o:borderleftcolor="this" o:borderbottomcolor="this" o:borderrightcolor="this">
+            <v:imagedata r:id="rId102" o:title=""/>
             <w10:bordertop type="single" width="4"/>
             <w10:borderleft type="single" width="4"/>
             <w10:borderbottom type="single" width="4"/>
             <w10:borderright type="single" width="4"/>
           </v:shape>
-          <o:OLEObject Type="Embed" ProgID="Word.OpenDocumentText.12" ShapeID="_x0000_i1034" DrawAspect="Content" ObjectID="_1812115043" r:id="rId102"/>
+          <o:OLEObject Type="Embed" ProgID="Word.OpenDocumentText.12" ShapeID="_x0000_i1041" DrawAspect="Content" ObjectID="_1813306483" r:id="rId103"/>
         </w:object>
       </w:r>
     </w:p>
@@ -18105,8 +18876,8 @@
       <w:bookmarkStart w:id="103" w:name="_Toc101018235"/>
       <w:bookmarkStart w:id="104" w:name="_Toc102135179"/>
       <w:bookmarkStart w:id="105" w:name="_Toc103540781"/>
-      <w:bookmarkStart w:id="106" w:name="_Hlk99717974"/>
-      <w:bookmarkStart w:id="107" w:name="_Toc201501767"/>
+      <w:bookmarkStart w:id="106" w:name="_Toc201501767"/>
+      <w:bookmarkStart w:id="107" w:name="_Hlk99717974"/>
       <w:r>
         <w:rPr>
           <w:rFonts w:cs="Times New Roman"/>
@@ -18135,7 +18906,7 @@
         </w:rPr>
         <w:t>Б</w:t>
       </w:r>
-      <w:bookmarkEnd w:id="107"/>
+      <w:bookmarkEnd w:id="106"/>
     </w:p>
     <w:p>
       <w:pPr>
@@ -18201,14 +18972,14 @@
       </w:pPr>
       <w:r>
         <w:object w:dxaOrig="9355" w:dyaOrig="8561">
-          <v:shape id="_x0000_i1035" type="#_x0000_t75" style="width:468pt;height:397.6pt" o:ole="" o:bordertopcolor="this" o:borderleftcolor="this" o:borderbottomcolor="this" o:borderrightcolor="this">
-            <v:imagedata r:id="rId103" o:title="" cropbottom="4690f"/>
+          <v:shape id="_x0000_i1042" type="#_x0000_t75" style="width:467.7pt;height:397.55pt" o:ole="" o:bordertopcolor="this" o:borderleftcolor="this" o:borderbottomcolor="this" o:borderrightcolor="this">
+            <v:imagedata r:id="rId104" o:title="" cropbottom="4690f"/>
             <w10:bordertop type="single" width="4"/>
             <w10:borderleft type="single" width="4"/>
             <w10:borderbottom type="single" width="4"/>
             <w10:borderright type="single" width="4"/>
           </v:shape>
-          <o:OLEObject Type="Embed" ProgID="Word.OpenDocumentText.12" ShapeID="_x0000_i1035" DrawAspect="Content" ObjectID="_1812115044" r:id="rId104"/>
+          <o:OLEObject Type="Embed" ProgID="Word.OpenDocumentText.12" ShapeID="_x0000_i1042" DrawAspect="Content" ObjectID="_1813306484" r:id="rId105"/>
         </w:object>
       </w:r>
     </w:p>
@@ -18227,7 +18998,7 @@
       <w:bookmarkStart w:id="109" w:name="_Toc101018236"/>
       <w:bookmarkStart w:id="110" w:name="_Toc102135180"/>
       <w:bookmarkStart w:id="111" w:name="_Toc103540782"/>
-      <w:bookmarkEnd w:id="106"/>
+      <w:bookmarkEnd w:id="107"/>
       <w:r>
         <w:rPr>
           <w:rFonts w:cs="Times New Roman"/>
@@ -18353,14 +19124,14 @@
       </w:pPr>
       <w:r>
         <w:object w:dxaOrig="9355" w:dyaOrig="9977">
-          <v:shape id="_x0000_i1036" type="#_x0000_t75" style="width:468pt;height:494.85pt" o:ole="" o:bordertopcolor="this" o:borderleftcolor="this" o:borderbottomcolor="this" o:borderrightcolor="this">
-            <v:imagedata r:id="rId105" o:title="" cropbottom="1721f"/>
+          <v:shape id="_x0000_i1043" type="#_x0000_t75" style="width:467.7pt;height:494.6pt" o:ole="" o:bordertopcolor="this" o:borderleftcolor="this" o:borderbottomcolor="this" o:borderrightcolor="this">
+            <v:imagedata r:id="rId106" o:title="" cropbottom="1721f"/>
             <w10:bordertop type="single" width="4"/>
             <w10:borderleft type="single" width="4"/>
             <w10:borderbottom type="single" width="4"/>
             <w10:borderright type="single" width="4"/>
           </v:shape>
-          <o:OLEObject Type="Embed" ProgID="Word.OpenDocumentText.12" ShapeID="_x0000_i1036" DrawAspect="Content" ObjectID="_1812115045" r:id="rId106"/>
+          <o:OLEObject Type="Embed" ProgID="Word.OpenDocumentText.12" ShapeID="_x0000_i1043" DrawAspect="Content" ObjectID="_1813306485" r:id="rId107"/>
         </w:object>
       </w:r>
     </w:p>
@@ -18468,14 +19239,14 @@
           <w:i/>
         </w:rPr>
         <w:object w:dxaOrig="9355" w:dyaOrig="14486">
-          <v:shape id="_x0000_i1037" type="#_x0000_t75" style="width:468pt;height:644.8pt" o:ole="" o:bordertopcolor="this" o:borderleftcolor="this" o:borderbottomcolor="this" o:borderrightcolor="this">
-            <v:imagedata r:id="rId107" o:title=""/>
+          <v:shape id="_x0000_i1044" type="#_x0000_t75" style="width:467.7pt;height:644.85pt" o:ole="" o:bordertopcolor="this" o:borderleftcolor="this" o:borderbottomcolor="this" o:borderrightcolor="this">
+            <v:imagedata r:id="rId108" o:title=""/>
             <w10:bordertop type="single" width="4"/>
             <w10:borderleft type="single" width="4"/>
             <w10:borderbottom type="single" width="4"/>
             <w10:borderright type="single" width="4"/>
           </v:shape>
-          <o:OLEObject Type="Embed" ProgID="Word.OpenDocumentText.12" ShapeID="_x0000_i1037" DrawAspect="Content" ObjectID="_1812115046" r:id="rId108"/>
+          <o:OLEObject Type="Embed" ProgID="Word.OpenDocumentText.12" ShapeID="_x0000_i1044" DrawAspect="Content" ObjectID="_1813306486" r:id="rId109"/>
         </w:object>
       </w:r>
     </w:p>
@@ -18558,14 +19329,14 @@
       </w:pPr>
       <w:r>
         <w:object w:dxaOrig="9355" w:dyaOrig="8348">
-          <v:shape id="_x0000_i1038" type="#_x0000_t75" style="width:468pt;height:401.35pt" o:ole="" o:bordertopcolor="this" o:borderleftcolor="this" o:borderbottomcolor="this" o:borderrightcolor="this">
-            <v:imagedata r:id="rId109" o:title="" cropbottom="2480f"/>
+          <v:shape id="_x0000_i1045" type="#_x0000_t75" style="width:467.7pt;height:401.3pt" o:ole="" o:bordertopcolor="this" o:borderleftcolor="this" o:borderbottomcolor="this" o:borderrightcolor="this">
+            <v:imagedata r:id="rId110" o:title="" cropbottom="2480f"/>
             <w10:bordertop type="single" width="4"/>
             <w10:borderleft type="single" width="4"/>
             <w10:borderbottom type="single" width="4"/>
             <w10:borderright type="single" width="4"/>
           </v:shape>
-          <o:OLEObject Type="Embed" ProgID="Word.OpenDocumentText.12" ShapeID="_x0000_i1038" DrawAspect="Content" ObjectID="_1812115047" r:id="rId110"/>
+          <o:OLEObject Type="Embed" ProgID="Word.OpenDocumentText.12" ShapeID="_x0000_i1045" DrawAspect="Content" ObjectID="_1813306487" r:id="rId111"/>
         </w:object>
       </w:r>
     </w:p>
@@ -18667,14 +19438,14 @@
           <w:i/>
         </w:rPr>
         <w:object w:dxaOrig="9355" w:dyaOrig="12684">
-          <v:shape id="_x0000_i1039" type="#_x0000_t75" style="width:468pt;height:586.75pt" o:ole="" o:bordertopcolor="this" o:borderleftcolor="this" o:borderbottomcolor="this" o:borderrightcolor="this">
-            <v:imagedata r:id="rId111" o:title="" croptop="-572f" cropbottom="1621f"/>
+          <v:shape id="_x0000_i1046" type="#_x0000_t75" style="width:467.7pt;height:586.65pt" o:ole="" o:bordertopcolor="this" o:borderleftcolor="this" o:borderbottomcolor="this" o:borderrightcolor="this">
+            <v:imagedata r:id="rId112" o:title="" croptop="-572f" cropbottom="1621f"/>
             <w10:bordertop type="single" width="4"/>
             <w10:borderleft type="single" width="4"/>
             <w10:borderbottom type="single" width="4"/>
             <w10:borderright type="single" width="4"/>
           </v:shape>
-          <o:OLEObject Type="Embed" ProgID="Word.OpenDocumentText.12" ShapeID="_x0000_i1039" DrawAspect="Content" ObjectID="_1812115048" r:id="rId112"/>
+          <o:OLEObject Type="Embed" ProgID="Word.OpenDocumentText.12" ShapeID="_x0000_i1046" DrawAspect="Content" ObjectID="_1813306488" r:id="rId113"/>
         </w:object>
       </w:r>
     </w:p>
@@ -18761,14 +19532,14 @@
           <w:i/>
         </w:rPr>
         <w:object w:dxaOrig="9355" w:dyaOrig="13907">
-          <v:shape id="_x0000_i1040" type="#_x0000_t75" style="width:468pt;height:636.7pt" o:ole="" o:bordertopcolor="this" o:borderleftcolor="this" o:borderbottomcolor="this" o:borderrightcolor="this">
-            <v:imagedata r:id="rId113" o:title="" cropbottom="1621f"/>
+          <v:shape id="_x0000_i1047" type="#_x0000_t75" style="width:467.7pt;height:636.75pt" o:ole="" o:bordertopcolor="this" o:borderleftcolor="this" o:borderbottomcolor="this" o:borderrightcolor="this">
+            <v:imagedata r:id="rId114" o:title="" cropbottom="1621f"/>
             <w10:bordertop type="single" width="4"/>
             <w10:borderleft type="single" width="4"/>
             <w10:borderbottom type="single" width="4"/>
             <w10:borderright type="single" width="4"/>
           </v:shape>
-          <o:OLEObject Type="Embed" ProgID="Word.OpenDocumentText.12" ShapeID="_x0000_i1040" DrawAspect="Content" ObjectID="_1812115049" r:id="rId114"/>
+          <o:OLEObject Type="Embed" ProgID="Word.OpenDocumentText.12" ShapeID="_x0000_i1047" DrawAspect="Content" ObjectID="_1813306489" r:id="rId115"/>
         </w:object>
       </w:r>
     </w:p>
@@ -18857,14 +19628,14 @@
           <w:i/>
         </w:rPr>
         <w:object w:dxaOrig="9355" w:dyaOrig="12684">
-          <v:shape id="_x0000_i1041" type="#_x0000_t75" style="width:468pt;height:588.35pt" o:ole="" o:bordertopcolor="this" o:borderleftcolor="this" o:borderbottomcolor="this" o:borderrightcolor="this">
-            <v:imagedata r:id="rId115" o:title="" croptop="-825f" cropbottom="1621f"/>
+          <v:shape id="_x0000_i1048" type="#_x0000_t75" style="width:467.7pt;height:588.5pt" o:ole="" o:bordertopcolor="this" o:borderleftcolor="this" o:borderbottomcolor="this" o:borderrightcolor="this">
+            <v:imagedata r:id="rId116" o:title="" croptop="-825f" cropbottom="1621f"/>
             <w10:bordertop type="single" width="4"/>
             <w10:borderleft type="single" width="4"/>
             <w10:borderbottom type="single" width="4"/>
             <w10:borderright type="single" width="4"/>
           </v:shape>
-          <o:OLEObject Type="Embed" ProgID="Word.OpenDocumentText.12" ShapeID="_x0000_i1041" DrawAspect="Content" ObjectID="_1812115050" r:id="rId116"/>
+          <o:OLEObject Type="Embed" ProgID="Word.OpenDocumentText.12" ShapeID="_x0000_i1048" DrawAspect="Content" ObjectID="_1813306490" r:id="rId117"/>
         </w:object>
       </w:r>
     </w:p>
@@ -18953,14 +19724,14 @@
           <w:i/>
         </w:rPr>
         <w:object w:dxaOrig="9355" w:dyaOrig="12196">
-          <v:shape id="_x0000_i1042" type="#_x0000_t75" style="width:468pt;height:558.8pt" o:ole="" o:bordertopcolor="this" o:borderleftcolor="this" o:borderbottomcolor="this" o:borderrightcolor="this">
-            <v:imagedata r:id="rId117" o:title="" cropbottom="1621f"/>
+          <v:shape id="_x0000_i1049" type="#_x0000_t75" style="width:467.7pt;height:558.45pt" o:ole="" o:bordertopcolor="this" o:borderleftcolor="this" o:borderbottomcolor="this" o:borderrightcolor="this">
+            <v:imagedata r:id="rId118" o:title="" cropbottom="1621f"/>
             <w10:bordertop type="single" width="4"/>
             <w10:borderleft type="single" width="4"/>
             <w10:borderbottom type="single" width="4"/>
             <w10:borderright type="single" width="4"/>
           </v:shape>
-          <o:OLEObject Type="Embed" ProgID="Word.OpenDocumentText.12" ShapeID="_x0000_i1042" DrawAspect="Content" ObjectID="_1812115051" r:id="rId118"/>
+          <o:OLEObject Type="Embed" ProgID="Word.OpenDocumentText.12" ShapeID="_x0000_i1049" DrawAspect="Content" ObjectID="_1813306491" r:id="rId119"/>
         </w:object>
       </w:r>
     </w:p>
@@ -19053,14 +19824,14 @@
           <w:i/>
         </w:rPr>
         <w:object w:dxaOrig="9355" w:dyaOrig="2704">
-          <v:shape id="_x0000_i1043" type="#_x0000_t75" style="width:468pt;height:109.6pt" o:ole="" o:bordertopcolor="this" o:borderleftcolor="this" o:borderbottomcolor="this" o:borderrightcolor="this">
-            <v:imagedata r:id="rId119" o:title="" cropbottom="8932f"/>
+          <v:shape id="_x0000_i1050" type="#_x0000_t75" style="width:467.7pt;height:109.55pt" o:ole="" o:bordertopcolor="this" o:borderleftcolor="this" o:borderbottomcolor="this" o:borderrightcolor="this">
+            <v:imagedata r:id="rId120" o:title="" cropbottom="8932f"/>
             <w10:bordertop type="single" width="4"/>
             <w10:borderleft type="single" width="4"/>
             <w10:borderbottom type="single" width="4"/>
             <w10:borderright type="single" width="4"/>
           </v:shape>
-          <o:OLEObject Type="Embed" ProgID="Word.OpenDocumentText.12" ShapeID="_x0000_i1043" DrawAspect="Content" ObjectID="_1812115052" r:id="rId120"/>
+          <o:OLEObject Type="Embed" ProgID="Word.OpenDocumentText.12" ShapeID="_x0000_i1050" DrawAspect="Content" ObjectID="_1813306492" r:id="rId121"/>
         </w:object>
       </w:r>
     </w:p>
@@ -19132,14 +19903,14 @@
           <w:i/>
         </w:rPr>
         <w:object w:dxaOrig="9355" w:dyaOrig="3588">
-          <v:shape id="_x0000_i1044" type="#_x0000_t75" style="width:468pt;height:152.05pt" o:ole="" o:bordertopcolor="this" o:borderleftcolor="this" o:borderbottomcolor="this" o:borderrightcolor="this">
-            <v:imagedata r:id="rId121" o:title="" cropbottom="6236f"/>
+          <v:shape id="_x0000_i1051" type="#_x0000_t75" style="width:467.7pt;height:152.15pt" o:ole="" o:bordertopcolor="this" o:borderleftcolor="this" o:borderbottomcolor="this" o:borderrightcolor="this">
+            <v:imagedata r:id="rId122" o:title="" cropbottom="6236f"/>
             <w10:bordertop type="single" width="4"/>
             <w10:borderleft type="single" width="4"/>
             <w10:borderbottom type="single" width="4"/>
             <w10:borderright type="single" width="4"/>
           </v:shape>
-          <o:OLEObject Type="Embed" ProgID="Word.OpenDocumentText.12" ShapeID="_x0000_i1044" DrawAspect="Content" ObjectID="_1812115053" r:id="rId122"/>
+          <o:OLEObject Type="Embed" ProgID="Word.OpenDocumentText.12" ShapeID="_x0000_i1051" DrawAspect="Content" ObjectID="_1813306493" r:id="rId123"/>
         </w:object>
       </w:r>
     </w:p>
@@ -19211,14 +19982,14 @@
           <w:i/>
         </w:rPr>
         <w:object w:dxaOrig="9355" w:dyaOrig="3652">
-          <v:shape id="_x0000_i1045" type="#_x0000_t75" style="width:468pt;height:156.35pt" o:ole="" o:bordertopcolor="this" o:borderleftcolor="this" o:borderbottomcolor="this" o:borderrightcolor="this">
-            <v:imagedata r:id="rId123" o:title="" cropbottom="5891f"/>
+          <v:shape id="_x0000_i1052" type="#_x0000_t75" style="width:467.7pt;height:156.5pt" o:ole="" o:bordertopcolor="this" o:borderleftcolor="this" o:borderbottomcolor="this" o:borderrightcolor="this">
+            <v:imagedata r:id="rId124" o:title="" cropbottom="5891f"/>
             <w10:bordertop type="single" width="4"/>
             <w10:borderleft type="single" width="4"/>
             <w10:borderbottom type="single" width="4"/>
             <w10:borderright type="single" width="4"/>
           </v:shape>
-          <o:OLEObject Type="Embed" ProgID="Word.OpenDocumentText.12" ShapeID="_x0000_i1045" DrawAspect="Content" ObjectID="_1812115054" r:id="rId124"/>
+          <o:OLEObject Type="Embed" ProgID="Word.OpenDocumentText.12" ShapeID="_x0000_i1052" DrawAspect="Content" ObjectID="_1813306494" r:id="rId125"/>
         </w:object>
       </w:r>
     </w:p>
@@ -19331,14 +20102,14 @@
           <w:i/>
         </w:rPr>
         <w:object w:dxaOrig="9355" w:dyaOrig="4140">
-          <v:shape id="_x0000_i1046" type="#_x0000_t75" style="width:468pt;height:178.4pt" o:ole="" o:bordertopcolor="this" o:borderleftcolor="this" o:borderbottomcolor="this" o:borderrightcolor="this">
-            <v:imagedata r:id="rId125" o:title="" cropbottom="5206f"/>
+          <v:shape id="_x0000_i1053" type="#_x0000_t75" style="width:467.7pt;height:178.45pt" o:ole="" o:bordertopcolor="this" o:borderleftcolor="this" o:borderbottomcolor="this" o:borderrightcolor="this">
+            <v:imagedata r:id="rId126" o:title="" cropbottom="5206f"/>
             <w10:bordertop type="single" width="4"/>
             <w10:borderleft type="single" width="4"/>
             <w10:borderbottom type="single" width="4"/>
             <w10:borderright type="single" width="4"/>
           </v:shape>
-          <o:OLEObject Type="Embed" ProgID="Word.OpenDocumentText.12" ShapeID="_x0000_i1046" DrawAspect="Content" ObjectID="_1812115055" r:id="rId126"/>
+          <o:OLEObject Type="Embed" ProgID="Word.OpenDocumentText.12" ShapeID="_x0000_i1053" DrawAspect="Content" ObjectID="_1813306495" r:id="rId127"/>
         </w:object>
       </w:r>
     </w:p>
@@ -19422,14 +20193,14 @@
           <w:i/>
         </w:rPr>
         <w:object w:dxaOrig="9355" w:dyaOrig="3855">
-          <v:shape id="_x0000_i1047" type="#_x0000_t75" style="width:468pt;height:166.55pt" o:ole="" o:bordertopcolor="this" o:borderleftcolor="this" o:borderbottomcolor="this" o:borderrightcolor="this">
-            <v:imagedata r:id="rId127" o:title="" cropbottom="5206f"/>
+          <v:shape id="_x0000_i1054" type="#_x0000_t75" style="width:467.7pt;height:166.55pt" o:ole="" o:bordertopcolor="this" o:borderleftcolor="this" o:borderbottomcolor="this" o:borderrightcolor="this">
+            <v:imagedata r:id="rId128" o:title="" cropbottom="5206f"/>
             <w10:bordertop type="single" width="4"/>
             <w10:borderleft type="single" width="4"/>
             <w10:borderbottom type="single" width="4"/>
             <w10:borderright type="single" width="4"/>
           </v:shape>
-          <o:OLEObject Type="Embed" ProgID="Word.OpenDocumentText.12" ShapeID="_x0000_i1047" DrawAspect="Content" ObjectID="_1812115056" r:id="rId128"/>
+          <o:OLEObject Type="Embed" ProgID="Word.OpenDocumentText.12" ShapeID="_x0000_i1054" DrawAspect="Content" ObjectID="_1813306496" r:id="rId129"/>
         </w:object>
       </w:r>
     </w:p>
@@ -19489,14 +20260,14 @@
           <w:i/>
         </w:rPr>
         <w:object w:dxaOrig="9355" w:dyaOrig="7024">
-          <v:shape id="_x0000_i1048" type="#_x0000_t75" style="width:468pt;height:317.55pt" o:ole="" o:bordertopcolor="this" o:borderleftcolor="this" o:borderbottomcolor="this" o:borderrightcolor="this">
-            <v:imagedata r:id="rId129" o:title="" cropbottom="2463f"/>
+          <v:shape id="_x0000_i1055" type="#_x0000_t75" style="width:467.7pt;height:317.45pt" o:ole="" o:bordertopcolor="this" o:borderleftcolor="this" o:borderbottomcolor="this" o:borderrightcolor="this">
+            <v:imagedata r:id="rId130" o:title="" cropbottom="2463f"/>
             <w10:bordertop type="single" width="4"/>
             <w10:borderleft type="single" width="4"/>
             <w10:borderbottom type="single" width="4"/>
             <w10:borderright type="single" width="4"/>
           </v:shape>
-          <o:OLEObject Type="Embed" ProgID="Word.OpenDocumentText.12" ShapeID="_x0000_i1048" DrawAspect="Content" ObjectID="_1812115057" r:id="rId130"/>
+          <o:OLEObject Type="Embed" ProgID="Word.OpenDocumentText.12" ShapeID="_x0000_i1055" DrawAspect="Content" ObjectID="_1813306497" r:id="rId131"/>
         </w:object>
       </w:r>
     </w:p>
@@ -19582,14 +20353,14 @@
           <w:i/>
         </w:rPr>
         <w:object w:dxaOrig="9355" w:dyaOrig="6996">
-          <v:shape id="_x0000_i1049" type="#_x0000_t75" style="width:468pt;height:317pt" o:ole="" o:bordertopcolor="this" o:borderleftcolor="this" o:borderbottomcolor="this" o:borderrightcolor="this">
-            <v:imagedata r:id="rId131" o:title="" croptop="-1147f" cropbottom="3371f"/>
+          <v:shape id="_x0000_i1056" type="#_x0000_t75" style="width:467.7pt;height:316.8pt" o:ole="" o:bordertopcolor="this" o:borderleftcolor="this" o:borderbottomcolor="this" o:borderrightcolor="this">
+            <v:imagedata r:id="rId132" o:title="" croptop="-1147f" cropbottom="3371f"/>
             <w10:bordertop type="single" width="4"/>
             <w10:borderleft type="single" width="4"/>
             <w10:borderbottom type="single" width="4"/>
             <w10:borderright type="single" width="4"/>
           </v:shape>
-          <o:OLEObject Type="Embed" ProgID="Word.OpenDocumentText.12" ShapeID="_x0000_i1049" DrawAspect="Content" ObjectID="_1812115058" r:id="rId132"/>
+          <o:OLEObject Type="Embed" ProgID="Word.OpenDocumentText.12" ShapeID="_x0000_i1056" DrawAspect="Content" ObjectID="_1813306498" r:id="rId133"/>
         </w:object>
       </w:r>
     </w:p>
@@ -19676,14 +20447,14 @@
           <w:i/>
         </w:rPr>
         <w:object w:dxaOrig="9355" w:dyaOrig="7972">
-          <v:shape id="_x0000_i1050" type="#_x0000_t75" style="width:468pt;height:358.4pt" o:ole="" o:bordertopcolor="this" o:borderleftcolor="this" o:borderbottomcolor="this" o:borderrightcolor="this">
-            <v:imagedata r:id="rId133" o:title="" cropbottom="2789f"/>
+          <v:shape id="_x0000_i1057" type="#_x0000_t75" style="width:467.7pt;height:358.1pt" o:ole="" o:bordertopcolor="this" o:borderleftcolor="this" o:borderbottomcolor="this" o:borderrightcolor="this">
+            <v:imagedata r:id="rId134" o:title="" cropbottom="2789f"/>
             <w10:bordertop type="single" width="4"/>
             <w10:borderleft type="single" width="4"/>
             <w10:borderbottom type="single" width="4"/>
             <w10:borderright type="single" width="4"/>
           </v:shape>
-          <o:OLEObject Type="Embed" ProgID="Word.OpenDocumentText.12" ShapeID="_x0000_i1050" DrawAspect="Content" ObjectID="_1812115059" r:id="rId134"/>
+          <o:OLEObject Type="Embed" ProgID="Word.OpenDocumentText.12" ShapeID="_x0000_i1057" DrawAspect="Content" ObjectID="_1813306499" r:id="rId135"/>
         </w:object>
       </w:r>
     </w:p>
@@ -19710,8 +20481,8 @@
     <w:p/>
     <w:p/>
     <w:sectPr>
-      <w:footerReference w:type="default" r:id="rId135"/>
-      <w:footerReference w:type="first" r:id="rId136"/>
+      <w:footerReference w:type="default" r:id="rId136"/>
+      <w:footerReference w:type="first" r:id="rId137"/>
       <w:pgSz w:w="11906" w:h="16838"/>
       <w:pgMar w:top="1134" w:right="850" w:bottom="1134" w:left="1701" w:header="709" w:footer="709" w:gutter="0"/>
       <w:cols w:space="708"/>
@@ -19790,6 +20561,7 @@
         <w:docPartUnique/>
       </w:docPartObj>
     </w:sdtPr>
+    <w:sdtEndPr/>
     <w:sdtContent>
       <w:p>
         <w:pPr>
@@ -19833,6 +20605,7 @@
         <w:docPartUnique/>
       </w:docPartObj>
     </w:sdtPr>
+    <w:sdtEndPr/>
     <w:sdtContent>
       <w:p>
         <w:pPr>
@@ -25057,7 +25830,7 @@
 </file>
 
 <file path=customXml/itemProps1.xml><?xml version="1.0" encoding="utf-8"?>
-<ds:datastoreItem xmlns:ds="http://schemas.openxmlformats.org/officeDocument/2006/customXml" ds:itemID="{7D4156BD-E458-4D6B-86C7-FE23E14BEEBA}">
+<ds:datastoreItem xmlns:ds="http://schemas.openxmlformats.org/officeDocument/2006/customXml" ds:itemID="{7CB7FE7D-30D0-467F-9647-FB4CC0E974BC}">
   <ds:schemaRefs>
     <ds:schemaRef ds:uri="http://schemas.openxmlformats.org/officeDocument/2006/bibliography"/>
   </ds:schemaRefs>

</xml_diff>